<commit_message>
Updated samples with code review feedback
</commit_message>
<xml_diff>
--- a/XDKSamples/Audio/SimplePlaySound/Readme.docx
+++ b/XDKSamples/Audio/SimplePlaySound/Readme.docx
@@ -1,6 +1,6 @@
 
 <file path=word/document.xml><?xml version="1.0" encoding="utf-8"?>
-<w:document xmlns:wpc="http://schemas.microsoft.com/office/word/2010/wordprocessingCanvas" xmlns:cx="http://schemas.microsoft.com/office/drawing/2014/chartex" xmlns:cx1="http://schemas.microsoft.com/office/drawing/2015/9/8/chartex" xmlns:cx2="http://schemas.microsoft.com/office/drawing/2015/10/21/chartex" xmlns:mc="http://schemas.openxmlformats.org/markup-compatibility/2006" xmlns:o="urn:schemas-microsoft-com:office:office" xmlns:r="http://schemas.openxmlformats.org/officeDocument/2006/relationships" xmlns:m="http://schemas.openxmlformats.org/officeDocument/2006/math" xmlns:v="urn:schemas-microsoft-com:vml" xmlns:wp14="http://schemas.microsoft.com/office/word/2010/wordprocessingDrawing" xmlns:wp="http://schemas.openxmlformats.org/drawingml/2006/wordprocessingDrawing" xmlns:w10="urn:schemas-microsoft-com:office:word" xmlns:w="http://schemas.openxmlformats.org/wordprocessingml/2006/main" xmlns:w14="http://schemas.microsoft.com/office/word/2010/wordml" xmlns:w15="http://schemas.microsoft.com/office/word/2012/wordml" xmlns:w16se="http://schemas.microsoft.com/office/word/2015/wordml/symex" xmlns:wpg="http://schemas.microsoft.com/office/word/2010/wordprocessingGroup" xmlns:wpi="http://schemas.microsoft.com/office/word/2010/wordprocessingInk" xmlns:wne="http://schemas.microsoft.com/office/word/2006/wordml" xmlns:wps="http://schemas.microsoft.com/office/word/2010/wordprocessingShape" mc:Ignorable="w14 w15 w16se wp14">
+<w:document xmlns:wpc="http://schemas.microsoft.com/office/word/2010/wordprocessingCanvas" xmlns:cx="http://schemas.microsoft.com/office/drawing/2014/chartex" xmlns:cx1="http://schemas.microsoft.com/office/drawing/2015/9/8/chartex" xmlns:cx2="http://schemas.microsoft.com/office/drawing/2015/10/21/chartex" xmlns:cx3="http://schemas.microsoft.com/office/drawing/2016/5/9/chartex" xmlns:cx4="http://schemas.microsoft.com/office/drawing/2016/5/10/chartex" xmlns:cx5="http://schemas.microsoft.com/office/drawing/2016/5/11/chartex" xmlns:cx6="http://schemas.microsoft.com/office/drawing/2016/5/12/chartex" xmlns:cx7="http://schemas.microsoft.com/office/drawing/2016/5/13/chartex" xmlns:cx8="http://schemas.microsoft.com/office/drawing/2016/5/14/chartex" xmlns:mc="http://schemas.openxmlformats.org/markup-compatibility/2006" xmlns:aink="http://schemas.microsoft.com/office/drawing/2016/ink" xmlns:am3d="http://schemas.microsoft.com/office/drawing/2017/model3d" xmlns:o="urn:schemas-microsoft-com:office:office" xmlns:r="http://schemas.openxmlformats.org/officeDocument/2006/relationships" xmlns:m="http://schemas.openxmlformats.org/officeDocument/2006/math" xmlns:v="urn:schemas-microsoft-com:vml" xmlns:wp14="http://schemas.microsoft.com/office/word/2010/wordprocessingDrawing" xmlns:wp="http://schemas.openxmlformats.org/drawingml/2006/wordprocessingDrawing" xmlns:w10="urn:schemas-microsoft-com:office:word" xmlns:w="http://schemas.openxmlformats.org/wordprocessingml/2006/main" xmlns:w14="http://schemas.microsoft.com/office/word/2010/wordml" xmlns:w15="http://schemas.microsoft.com/office/word/2012/wordml" xmlns:w16cid="http://schemas.microsoft.com/office/word/2016/wordml/cid" xmlns:w16se="http://schemas.microsoft.com/office/word/2015/wordml/symex" xmlns:wpg="http://schemas.microsoft.com/office/word/2010/wordprocessingGroup" xmlns:wpi="http://schemas.microsoft.com/office/word/2010/wordprocessingInk" xmlns:wne="http://schemas.microsoft.com/office/word/2006/wordml" xmlns:wps="http://schemas.microsoft.com/office/word/2010/wordprocessingShape" mc:Ignorable="w14 w15 w16se w16cid wp14">
   <w:body>
     <w:p>
       <w:pPr>
@@ -49,8 +49,6 @@
         </w:rPr>
         <w:t xml:space="preserve">November </w:t>
       </w:r>
-      <w:bookmarkStart w:id="0" w:name="_GoBack"/>
-      <w:bookmarkEnd w:id="0"/>
       <w:r>
         <w:rPr>
           <w:i/>
@@ -118,7 +116,7 @@
           <w:noProof/>
         </w:rPr>
         <w:drawing>
-          <wp:inline distT="0" distB="0" distL="0" distR="0">
+          <wp:inline distT="0" distB="0" distL="0" distR="0" wp14:anchorId="5988966D" wp14:editId="67FFA9B0">
             <wp:extent cx="5943600" cy="3343275"/>
             <wp:effectExtent l="0" t="0" r="0" b="9525"/>
             <wp:docPr id="2" name="Picture 2"/>
@@ -195,8 +193,8 @@
       </w:r>
     </w:p>
     <w:p>
-      <w:bookmarkStart w:id="1" w:name="ID2EMD"/>
-      <w:bookmarkEnd w:id="1"/>
+      <w:bookmarkStart w:id="0" w:name="ID2EMD"/>
+      <w:bookmarkEnd w:id="0"/>
       <w:r>
         <w:t xml:space="preserve">This sample demonstrates how to play PCM, ADPCM, </w:t>
       </w:r>
@@ -262,14 +260,81 @@
         <w:t>.</w:t>
       </w:r>
     </w:p>
+    <w:p>
+      <w:pPr>
+        <w:pStyle w:val="Heading1"/>
+      </w:pPr>
+      <w:r>
+        <w:t>Privacy statement</w:t>
+      </w:r>
+    </w:p>
+    <w:p>
+      <w:pPr>
+        <w:rPr>
+          <w:rFonts w:cs="Segoe UI"/>
+          <w:szCs w:val="20"/>
+        </w:rPr>
+      </w:pPr>
+      <w:r>
+        <w:rPr>
+          <w:rFonts w:cs="Segoe UI"/>
+          <w:szCs w:val="20"/>
+        </w:rPr>
+        <w:t>When compiling and running a sample, the file name of the sample executable will be sent to Microsoft to help track sample usage. To opt-out of this data collection, you can remove the block of code in Main.cpp labeled “Sample Usage Telemetry”.</w:t>
+      </w:r>
+    </w:p>
+    <w:p>
+      <w:pPr>
+        <w:rPr>
+          <w:rFonts w:cs="Segoe UI"/>
+          <w:szCs w:val="20"/>
+        </w:rPr>
+      </w:pPr>
+    </w:p>
+    <w:p>
+      <w:pPr>
+        <w:rPr>
+          <w:rFonts w:cs="Segoe UI"/>
+          <w:szCs w:val="20"/>
+        </w:rPr>
+      </w:pPr>
+      <w:r>
+        <w:rPr>
+          <w:rFonts w:cs="Segoe UI"/>
+          <w:szCs w:val="20"/>
+        </w:rPr>
+        <w:t xml:space="preserve">For more information about Microsoft’s privacy policies in general, see the </w:t>
+      </w:r>
+      <w:hyperlink r:id="rId8" w:history="1">
+        <w:r>
+          <w:rPr>
+            <w:rStyle w:val="Hyperlink"/>
+            <w:rFonts w:cs="Segoe UI"/>
+            <w:szCs w:val="20"/>
+          </w:rPr>
+          <w:t>Microsoft Privacy Statement</w:t>
+        </w:r>
+      </w:hyperlink>
+      <w:r>
+        <w:rPr>
+          <w:rFonts w:cs="Segoe UI"/>
+          <w:szCs w:val="20"/>
+        </w:rPr>
+        <w:t>.</w:t>
+      </w:r>
+    </w:p>
+    <w:p>
+      <w:bookmarkStart w:id="1" w:name="_GoBack"/>
+      <w:bookmarkEnd w:id="1"/>
+    </w:p>
     <w:p/>
     <w:sectPr>
-      <w:headerReference w:type="even" r:id="rId8"/>
-      <w:headerReference w:type="default" r:id="rId9"/>
-      <w:footerReference w:type="even" r:id="rId10"/>
-      <w:footerReference w:type="default" r:id="rId11"/>
-      <w:headerReference w:type="first" r:id="rId12"/>
-      <w:footerReference w:type="first" r:id="rId13"/>
+      <w:headerReference w:type="even" r:id="rId9"/>
+      <w:headerReference w:type="default" r:id="rId10"/>
+      <w:footerReference w:type="even" r:id="rId11"/>
+      <w:footerReference w:type="default" r:id="rId12"/>
+      <w:headerReference w:type="first" r:id="rId13"/>
+      <w:footerReference w:type="first" r:id="rId14"/>
       <w:pgSz w:w="12240" w:h="15840" w:code="1"/>
       <w:pgMar w:top="900" w:right="1440" w:bottom="1440" w:left="1440" w:header="0" w:footer="390" w:gutter="0"/>
       <w:cols w:space="720"/>
@@ -280,7 +345,7 @@
 </file>
 
 <file path=word/endnotes.xml><?xml version="1.0" encoding="utf-8"?>
-<w:endnotes xmlns:wpc="http://schemas.microsoft.com/office/word/2010/wordprocessingCanvas" xmlns:cx="http://schemas.microsoft.com/office/drawing/2014/chartex" xmlns:cx1="http://schemas.microsoft.com/office/drawing/2015/9/8/chartex" xmlns:cx2="http://schemas.microsoft.com/office/drawing/2015/10/21/chartex" xmlns:mc="http://schemas.openxmlformats.org/markup-compatibility/2006" xmlns:o="urn:schemas-microsoft-com:office:office" xmlns:r="http://schemas.openxmlformats.org/officeDocument/2006/relationships" xmlns:m="http://schemas.openxmlformats.org/officeDocument/2006/math" xmlns:v="urn:schemas-microsoft-com:vml" xmlns:wp14="http://schemas.microsoft.com/office/word/2010/wordprocessingDrawing" xmlns:wp="http://schemas.openxmlformats.org/drawingml/2006/wordprocessingDrawing" xmlns:w10="urn:schemas-microsoft-com:office:word" xmlns:w="http://schemas.openxmlformats.org/wordprocessingml/2006/main" xmlns:w14="http://schemas.microsoft.com/office/word/2010/wordml" xmlns:w15="http://schemas.microsoft.com/office/word/2012/wordml" xmlns:w16se="http://schemas.microsoft.com/office/word/2015/wordml/symex" xmlns:wpg="http://schemas.microsoft.com/office/word/2010/wordprocessingGroup" xmlns:wpi="http://schemas.microsoft.com/office/word/2010/wordprocessingInk" xmlns:wne="http://schemas.microsoft.com/office/word/2006/wordml" xmlns:wps="http://schemas.microsoft.com/office/word/2010/wordprocessingShape" mc:Ignorable="w14 w15 w16se wp14">
+<w:endnotes xmlns:wpc="http://schemas.microsoft.com/office/word/2010/wordprocessingCanvas" xmlns:cx="http://schemas.microsoft.com/office/drawing/2014/chartex" xmlns:cx1="http://schemas.microsoft.com/office/drawing/2015/9/8/chartex" xmlns:cx2="http://schemas.microsoft.com/office/drawing/2015/10/21/chartex" xmlns:cx3="http://schemas.microsoft.com/office/drawing/2016/5/9/chartex" xmlns:cx4="http://schemas.microsoft.com/office/drawing/2016/5/10/chartex" xmlns:cx5="http://schemas.microsoft.com/office/drawing/2016/5/11/chartex" xmlns:cx6="http://schemas.microsoft.com/office/drawing/2016/5/12/chartex" xmlns:cx7="http://schemas.microsoft.com/office/drawing/2016/5/13/chartex" xmlns:cx8="http://schemas.microsoft.com/office/drawing/2016/5/14/chartex" xmlns:mc="http://schemas.openxmlformats.org/markup-compatibility/2006" xmlns:aink="http://schemas.microsoft.com/office/drawing/2016/ink" xmlns:am3d="http://schemas.microsoft.com/office/drawing/2017/model3d" xmlns:o="urn:schemas-microsoft-com:office:office" xmlns:r="http://schemas.openxmlformats.org/officeDocument/2006/relationships" xmlns:m="http://schemas.openxmlformats.org/officeDocument/2006/math" xmlns:v="urn:schemas-microsoft-com:vml" xmlns:wp14="http://schemas.microsoft.com/office/word/2010/wordprocessingDrawing" xmlns:wp="http://schemas.openxmlformats.org/drawingml/2006/wordprocessingDrawing" xmlns:w10="urn:schemas-microsoft-com:office:word" xmlns:w="http://schemas.openxmlformats.org/wordprocessingml/2006/main" xmlns:w14="http://schemas.microsoft.com/office/word/2010/wordml" xmlns:w15="http://schemas.microsoft.com/office/word/2012/wordml" xmlns:w16cid="http://schemas.microsoft.com/office/word/2016/wordml/cid" xmlns:w16se="http://schemas.microsoft.com/office/word/2015/wordml/symex" xmlns:wpg="http://schemas.microsoft.com/office/word/2010/wordprocessingGroup" xmlns:wpi="http://schemas.microsoft.com/office/word/2010/wordprocessingInk" xmlns:wne="http://schemas.microsoft.com/office/word/2006/wordml" xmlns:wps="http://schemas.microsoft.com/office/word/2010/wordprocessingShape" mc:Ignorable="w14 w15 w16se w16cid wp14">
   <w:endnote w:type="separator" w:id="-1">
     <w:p>
       <w:r>
@@ -299,7 +364,7 @@
 </file>
 
 <file path=word/footer1.xml><?xml version="1.0" encoding="utf-8"?>
-<w:ftr xmlns:wpc="http://schemas.microsoft.com/office/word/2010/wordprocessingCanvas" xmlns:cx="http://schemas.microsoft.com/office/drawing/2014/chartex" xmlns:cx1="http://schemas.microsoft.com/office/drawing/2015/9/8/chartex" xmlns:cx2="http://schemas.microsoft.com/office/drawing/2015/10/21/chartex" xmlns:mc="http://schemas.openxmlformats.org/markup-compatibility/2006" xmlns:o="urn:schemas-microsoft-com:office:office" xmlns:r="http://schemas.openxmlformats.org/officeDocument/2006/relationships" xmlns:m="http://schemas.openxmlformats.org/officeDocument/2006/math" xmlns:v="urn:schemas-microsoft-com:vml" xmlns:wp14="http://schemas.microsoft.com/office/word/2010/wordprocessingDrawing" xmlns:wp="http://schemas.openxmlformats.org/drawingml/2006/wordprocessingDrawing" xmlns:w10="urn:schemas-microsoft-com:office:word" xmlns:w="http://schemas.openxmlformats.org/wordprocessingml/2006/main" xmlns:w14="http://schemas.microsoft.com/office/word/2010/wordml" xmlns:w15="http://schemas.microsoft.com/office/word/2012/wordml" xmlns:w16se="http://schemas.microsoft.com/office/word/2015/wordml/symex" xmlns:wpg="http://schemas.microsoft.com/office/word/2010/wordprocessingGroup" xmlns:wpi="http://schemas.microsoft.com/office/word/2010/wordprocessingInk" xmlns:wne="http://schemas.microsoft.com/office/word/2006/wordml" xmlns:wps="http://schemas.microsoft.com/office/word/2010/wordprocessingShape" mc:Ignorable="w14 w15 w16se wp14">
+<w:ftr xmlns:wpc="http://schemas.microsoft.com/office/word/2010/wordprocessingCanvas" xmlns:cx="http://schemas.microsoft.com/office/drawing/2014/chartex" xmlns:cx1="http://schemas.microsoft.com/office/drawing/2015/9/8/chartex" xmlns:cx2="http://schemas.microsoft.com/office/drawing/2015/10/21/chartex" xmlns:cx3="http://schemas.microsoft.com/office/drawing/2016/5/9/chartex" xmlns:cx4="http://schemas.microsoft.com/office/drawing/2016/5/10/chartex" xmlns:cx5="http://schemas.microsoft.com/office/drawing/2016/5/11/chartex" xmlns:cx6="http://schemas.microsoft.com/office/drawing/2016/5/12/chartex" xmlns:cx7="http://schemas.microsoft.com/office/drawing/2016/5/13/chartex" xmlns:cx8="http://schemas.microsoft.com/office/drawing/2016/5/14/chartex" xmlns:mc="http://schemas.openxmlformats.org/markup-compatibility/2006" xmlns:aink="http://schemas.microsoft.com/office/drawing/2016/ink" xmlns:am3d="http://schemas.microsoft.com/office/drawing/2017/model3d" xmlns:o="urn:schemas-microsoft-com:office:office" xmlns:r="http://schemas.openxmlformats.org/officeDocument/2006/relationships" xmlns:m="http://schemas.openxmlformats.org/officeDocument/2006/math" xmlns:v="urn:schemas-microsoft-com:vml" xmlns:wp14="http://schemas.microsoft.com/office/word/2010/wordprocessingDrawing" xmlns:wp="http://schemas.openxmlformats.org/drawingml/2006/wordprocessingDrawing" xmlns:w10="urn:schemas-microsoft-com:office:word" xmlns:w="http://schemas.openxmlformats.org/wordprocessingml/2006/main" xmlns:w14="http://schemas.microsoft.com/office/word/2010/wordml" xmlns:w15="http://schemas.microsoft.com/office/word/2012/wordml" xmlns:w16cid="http://schemas.microsoft.com/office/word/2016/wordml/cid" xmlns:w16se="http://schemas.microsoft.com/office/word/2015/wordml/symex" xmlns:wpg="http://schemas.microsoft.com/office/word/2010/wordprocessingGroup" xmlns:wpi="http://schemas.microsoft.com/office/word/2010/wordprocessingInk" xmlns:wne="http://schemas.microsoft.com/office/word/2006/wordml" xmlns:wps="http://schemas.microsoft.com/office/word/2010/wordprocessingShape" mc:Ignorable="w14 w15 w16se w16cid wp14">
   <w:p>
     <w:pPr>
       <w:pStyle w:val="Footer"/>
@@ -309,7 +374,7 @@
 </file>
 
 <file path=word/footer2.xml><?xml version="1.0" encoding="utf-8"?>
-<w:ftr xmlns:wpc="http://schemas.microsoft.com/office/word/2010/wordprocessingCanvas" xmlns:cx="http://schemas.microsoft.com/office/drawing/2014/chartex" xmlns:cx1="http://schemas.microsoft.com/office/drawing/2015/9/8/chartex" xmlns:cx2="http://schemas.microsoft.com/office/drawing/2015/10/21/chartex" xmlns:mc="http://schemas.openxmlformats.org/markup-compatibility/2006" xmlns:o="urn:schemas-microsoft-com:office:office" xmlns:r="http://schemas.openxmlformats.org/officeDocument/2006/relationships" xmlns:m="http://schemas.openxmlformats.org/officeDocument/2006/math" xmlns:v="urn:schemas-microsoft-com:vml" xmlns:wp14="http://schemas.microsoft.com/office/word/2010/wordprocessingDrawing" xmlns:wp="http://schemas.openxmlformats.org/drawingml/2006/wordprocessingDrawing" xmlns:w10="urn:schemas-microsoft-com:office:word" xmlns:w="http://schemas.openxmlformats.org/wordprocessingml/2006/main" xmlns:w14="http://schemas.microsoft.com/office/word/2010/wordml" xmlns:w15="http://schemas.microsoft.com/office/word/2012/wordml" xmlns:w16se="http://schemas.microsoft.com/office/word/2015/wordml/symex" xmlns:wpg="http://schemas.microsoft.com/office/word/2010/wordprocessingGroup" xmlns:wpi="http://schemas.microsoft.com/office/word/2010/wordprocessingInk" xmlns:wne="http://schemas.microsoft.com/office/word/2006/wordml" xmlns:wps="http://schemas.microsoft.com/office/word/2010/wordprocessingShape" mc:Ignorable="w14 w15 w16se wp14">
+<w:ftr xmlns:wpc="http://schemas.microsoft.com/office/word/2010/wordprocessingCanvas" xmlns:cx="http://schemas.microsoft.com/office/drawing/2014/chartex" xmlns:cx1="http://schemas.microsoft.com/office/drawing/2015/9/8/chartex" xmlns:cx2="http://schemas.microsoft.com/office/drawing/2015/10/21/chartex" xmlns:cx3="http://schemas.microsoft.com/office/drawing/2016/5/9/chartex" xmlns:cx4="http://schemas.microsoft.com/office/drawing/2016/5/10/chartex" xmlns:cx5="http://schemas.microsoft.com/office/drawing/2016/5/11/chartex" xmlns:cx6="http://schemas.microsoft.com/office/drawing/2016/5/12/chartex" xmlns:cx7="http://schemas.microsoft.com/office/drawing/2016/5/13/chartex" xmlns:cx8="http://schemas.microsoft.com/office/drawing/2016/5/14/chartex" xmlns:mc="http://schemas.openxmlformats.org/markup-compatibility/2006" xmlns:aink="http://schemas.microsoft.com/office/drawing/2016/ink" xmlns:am3d="http://schemas.microsoft.com/office/drawing/2017/model3d" xmlns:o="urn:schemas-microsoft-com:office:office" xmlns:r="http://schemas.openxmlformats.org/officeDocument/2006/relationships" xmlns:m="http://schemas.openxmlformats.org/officeDocument/2006/math" xmlns:v="urn:schemas-microsoft-com:vml" xmlns:wp14="http://schemas.microsoft.com/office/word/2010/wordprocessingDrawing" xmlns:wp="http://schemas.openxmlformats.org/drawingml/2006/wordprocessingDrawing" xmlns:w10="urn:schemas-microsoft-com:office:word" xmlns:w="http://schemas.openxmlformats.org/wordprocessingml/2006/main" xmlns:w14="http://schemas.microsoft.com/office/word/2010/wordml" xmlns:w15="http://schemas.microsoft.com/office/word/2012/wordml" xmlns:w16cid="http://schemas.microsoft.com/office/word/2016/wordml/cid" xmlns:w16se="http://schemas.microsoft.com/office/word/2015/wordml/symex" xmlns:wpg="http://schemas.microsoft.com/office/word/2010/wordprocessingGroup" xmlns:wpi="http://schemas.microsoft.com/office/word/2010/wordprocessingInk" xmlns:wne="http://schemas.microsoft.com/office/word/2006/wordml" xmlns:wps="http://schemas.microsoft.com/office/word/2010/wordprocessingShape" mc:Ignorable="w14 w15 w16se w16cid wp14">
   <w:tbl>
     <w:tblPr>
       <w:tblW w:w="5000" w:type="pct"/>
@@ -388,7 +453,7 @@
               <w:sz w:val="16"/>
               <w:szCs w:val="16"/>
             </w:rPr>
-            <w:t>2016</w:t>
+            <w:t>2018</w:t>
           </w:r>
           <w:r>
             <w:rPr>
@@ -415,7 +480,7 @@
               <w:szCs w:val="20"/>
             </w:rPr>
             <w:drawing>
-              <wp:anchor distT="0" distB="0" distL="114300" distR="114300" simplePos="0" relativeHeight="251661312" behindDoc="0" locked="0" layoutInCell="1" allowOverlap="0" wp14:anchorId="208462C4" wp14:editId="11CDAF02">
+              <wp:anchor distT="0" distB="0" distL="114300" distR="114300" simplePos="0" relativeHeight="251661312" behindDoc="0" locked="0" layoutInCell="1" allowOverlap="0" wp14:anchorId="11AF8A7A" wp14:editId="166027D7">
                 <wp:simplePos x="0" y="0"/>
                 <wp:positionH relativeFrom="margin">
                   <wp:posOffset>-63974</wp:posOffset>
@@ -603,7 +668,7 @@
 </file>
 
 <file path=word/footer3.xml><?xml version="1.0" encoding="utf-8"?>
-<w:ftr xmlns:wpc="http://schemas.microsoft.com/office/word/2010/wordprocessingCanvas" xmlns:cx="http://schemas.microsoft.com/office/drawing/2014/chartex" xmlns:cx1="http://schemas.microsoft.com/office/drawing/2015/9/8/chartex" xmlns:cx2="http://schemas.microsoft.com/office/drawing/2015/10/21/chartex" xmlns:mc="http://schemas.openxmlformats.org/markup-compatibility/2006" xmlns:o="urn:schemas-microsoft-com:office:office" xmlns:r="http://schemas.openxmlformats.org/officeDocument/2006/relationships" xmlns:m="http://schemas.openxmlformats.org/officeDocument/2006/math" xmlns:v="urn:schemas-microsoft-com:vml" xmlns:wp14="http://schemas.microsoft.com/office/word/2010/wordprocessingDrawing" xmlns:wp="http://schemas.openxmlformats.org/drawingml/2006/wordprocessingDrawing" xmlns:w10="urn:schemas-microsoft-com:office:word" xmlns:w="http://schemas.openxmlformats.org/wordprocessingml/2006/main" xmlns:w14="http://schemas.microsoft.com/office/word/2010/wordml" xmlns:w15="http://schemas.microsoft.com/office/word/2012/wordml" xmlns:w16se="http://schemas.microsoft.com/office/word/2015/wordml/symex" xmlns:wpg="http://schemas.microsoft.com/office/word/2010/wordprocessingGroup" xmlns:wpi="http://schemas.microsoft.com/office/word/2010/wordprocessingInk" xmlns:wne="http://schemas.microsoft.com/office/word/2006/wordml" xmlns:wps="http://schemas.microsoft.com/office/word/2010/wordprocessingShape" mc:Ignorable="w14 w15 w16se wp14">
+<w:ftr xmlns:wpc="http://schemas.microsoft.com/office/word/2010/wordprocessingCanvas" xmlns:cx="http://schemas.microsoft.com/office/drawing/2014/chartex" xmlns:cx1="http://schemas.microsoft.com/office/drawing/2015/9/8/chartex" xmlns:cx2="http://schemas.microsoft.com/office/drawing/2015/10/21/chartex" xmlns:cx3="http://schemas.microsoft.com/office/drawing/2016/5/9/chartex" xmlns:cx4="http://schemas.microsoft.com/office/drawing/2016/5/10/chartex" xmlns:cx5="http://schemas.microsoft.com/office/drawing/2016/5/11/chartex" xmlns:cx6="http://schemas.microsoft.com/office/drawing/2016/5/12/chartex" xmlns:cx7="http://schemas.microsoft.com/office/drawing/2016/5/13/chartex" xmlns:cx8="http://schemas.microsoft.com/office/drawing/2016/5/14/chartex" xmlns:mc="http://schemas.openxmlformats.org/markup-compatibility/2006" xmlns:aink="http://schemas.microsoft.com/office/drawing/2016/ink" xmlns:am3d="http://schemas.microsoft.com/office/drawing/2017/model3d" xmlns:o="urn:schemas-microsoft-com:office:office" xmlns:r="http://schemas.openxmlformats.org/officeDocument/2006/relationships" xmlns:m="http://schemas.openxmlformats.org/officeDocument/2006/math" xmlns:v="urn:schemas-microsoft-com:vml" xmlns:wp14="http://schemas.microsoft.com/office/word/2010/wordprocessingDrawing" xmlns:wp="http://schemas.openxmlformats.org/drawingml/2006/wordprocessingDrawing" xmlns:w10="urn:schemas-microsoft-com:office:word" xmlns:w="http://schemas.openxmlformats.org/wordprocessingml/2006/main" xmlns:w14="http://schemas.microsoft.com/office/word/2010/wordml" xmlns:w15="http://schemas.microsoft.com/office/word/2012/wordml" xmlns:w16cid="http://schemas.microsoft.com/office/word/2016/wordml/cid" xmlns:w16se="http://schemas.microsoft.com/office/word/2015/wordml/symex" xmlns:wpg="http://schemas.microsoft.com/office/word/2010/wordprocessingGroup" xmlns:wpi="http://schemas.microsoft.com/office/word/2010/wordprocessingInk" xmlns:wne="http://schemas.microsoft.com/office/word/2006/wordml" xmlns:wps="http://schemas.microsoft.com/office/word/2010/wordprocessingShape" mc:Ignorable="w14 w15 w16se w16cid wp14">
   <w:tbl>
     <w:tblPr>
       <w:tblW w:w="5000" w:type="pct"/>
@@ -682,7 +747,7 @@
               <w:sz w:val="16"/>
               <w:szCs w:val="16"/>
             </w:rPr>
-            <w:t>2016</w:t>
+            <w:t>2018</w:t>
           </w:r>
           <w:r>
             <w:rPr>
@@ -709,7 +774,7 @@
               <w:szCs w:val="20"/>
             </w:rPr>
             <w:drawing>
-              <wp:anchor distT="0" distB="0" distL="114300" distR="114300" simplePos="0" relativeHeight="251659264" behindDoc="0" locked="0" layoutInCell="1" allowOverlap="0" wp14:anchorId="75009F5E" wp14:editId="33EECAD1">
+              <wp:anchor distT="0" distB="0" distL="114300" distR="114300" simplePos="0" relativeHeight="251659264" behindDoc="0" locked="0" layoutInCell="1" allowOverlap="0" wp14:anchorId="366B2BC2" wp14:editId="487A88B1">
                 <wp:simplePos x="0" y="0"/>
                 <wp:positionH relativeFrom="margin">
                   <wp:posOffset>-73025</wp:posOffset>
@@ -881,7 +946,7 @@
 </file>
 
 <file path=word/footnotes.xml><?xml version="1.0" encoding="utf-8"?>
-<w:footnotes xmlns:wpc="http://schemas.microsoft.com/office/word/2010/wordprocessingCanvas" xmlns:cx="http://schemas.microsoft.com/office/drawing/2014/chartex" xmlns:cx1="http://schemas.microsoft.com/office/drawing/2015/9/8/chartex" xmlns:cx2="http://schemas.microsoft.com/office/drawing/2015/10/21/chartex" xmlns:mc="http://schemas.openxmlformats.org/markup-compatibility/2006" xmlns:o="urn:schemas-microsoft-com:office:office" xmlns:r="http://schemas.openxmlformats.org/officeDocument/2006/relationships" xmlns:m="http://schemas.openxmlformats.org/officeDocument/2006/math" xmlns:v="urn:schemas-microsoft-com:vml" xmlns:wp14="http://schemas.microsoft.com/office/word/2010/wordprocessingDrawing" xmlns:wp="http://schemas.openxmlformats.org/drawingml/2006/wordprocessingDrawing" xmlns:w10="urn:schemas-microsoft-com:office:word" xmlns:w="http://schemas.openxmlformats.org/wordprocessingml/2006/main" xmlns:w14="http://schemas.microsoft.com/office/word/2010/wordml" xmlns:w15="http://schemas.microsoft.com/office/word/2012/wordml" xmlns:w16se="http://schemas.microsoft.com/office/word/2015/wordml/symex" xmlns:wpg="http://schemas.microsoft.com/office/word/2010/wordprocessingGroup" xmlns:wpi="http://schemas.microsoft.com/office/word/2010/wordprocessingInk" xmlns:wne="http://schemas.microsoft.com/office/word/2006/wordml" xmlns:wps="http://schemas.microsoft.com/office/word/2010/wordprocessingShape" mc:Ignorable="w14 w15 w16se wp14">
+<w:footnotes xmlns:wpc="http://schemas.microsoft.com/office/word/2010/wordprocessingCanvas" xmlns:cx="http://schemas.microsoft.com/office/drawing/2014/chartex" xmlns:cx1="http://schemas.microsoft.com/office/drawing/2015/9/8/chartex" xmlns:cx2="http://schemas.microsoft.com/office/drawing/2015/10/21/chartex" xmlns:cx3="http://schemas.microsoft.com/office/drawing/2016/5/9/chartex" xmlns:cx4="http://schemas.microsoft.com/office/drawing/2016/5/10/chartex" xmlns:cx5="http://schemas.microsoft.com/office/drawing/2016/5/11/chartex" xmlns:cx6="http://schemas.microsoft.com/office/drawing/2016/5/12/chartex" xmlns:cx7="http://schemas.microsoft.com/office/drawing/2016/5/13/chartex" xmlns:cx8="http://schemas.microsoft.com/office/drawing/2016/5/14/chartex" xmlns:mc="http://schemas.openxmlformats.org/markup-compatibility/2006" xmlns:aink="http://schemas.microsoft.com/office/drawing/2016/ink" xmlns:am3d="http://schemas.microsoft.com/office/drawing/2017/model3d" xmlns:o="urn:schemas-microsoft-com:office:office" xmlns:r="http://schemas.openxmlformats.org/officeDocument/2006/relationships" xmlns:m="http://schemas.openxmlformats.org/officeDocument/2006/math" xmlns:v="urn:schemas-microsoft-com:vml" xmlns:wp14="http://schemas.microsoft.com/office/word/2010/wordprocessingDrawing" xmlns:wp="http://schemas.openxmlformats.org/drawingml/2006/wordprocessingDrawing" xmlns:w10="urn:schemas-microsoft-com:office:word" xmlns:w="http://schemas.openxmlformats.org/wordprocessingml/2006/main" xmlns:w14="http://schemas.microsoft.com/office/word/2010/wordml" xmlns:w15="http://schemas.microsoft.com/office/word/2012/wordml" xmlns:w16cid="http://schemas.microsoft.com/office/word/2016/wordml/cid" xmlns:w16se="http://schemas.microsoft.com/office/word/2015/wordml/symex" xmlns:wpg="http://schemas.microsoft.com/office/word/2010/wordprocessingGroup" xmlns:wpi="http://schemas.microsoft.com/office/word/2010/wordprocessingInk" xmlns:wne="http://schemas.microsoft.com/office/word/2006/wordml" xmlns:wps="http://schemas.microsoft.com/office/word/2010/wordprocessingShape" mc:Ignorable="w14 w15 w16se w16cid wp14">
   <w:footnote w:type="separator" w:id="-1">
     <w:p>
       <w:r>
@@ -900,7 +965,7 @@
 </file>
 
 <file path=word/header1.xml><?xml version="1.0" encoding="utf-8"?>
-<w:hdr xmlns:wpc="http://schemas.microsoft.com/office/word/2010/wordprocessingCanvas" xmlns:cx="http://schemas.microsoft.com/office/drawing/2014/chartex" xmlns:cx1="http://schemas.microsoft.com/office/drawing/2015/9/8/chartex" xmlns:cx2="http://schemas.microsoft.com/office/drawing/2015/10/21/chartex" xmlns:mc="http://schemas.openxmlformats.org/markup-compatibility/2006" xmlns:o="urn:schemas-microsoft-com:office:office" xmlns:r="http://schemas.openxmlformats.org/officeDocument/2006/relationships" xmlns:m="http://schemas.openxmlformats.org/officeDocument/2006/math" xmlns:v="urn:schemas-microsoft-com:vml" xmlns:wp14="http://schemas.microsoft.com/office/word/2010/wordprocessingDrawing" xmlns:wp="http://schemas.openxmlformats.org/drawingml/2006/wordprocessingDrawing" xmlns:w10="urn:schemas-microsoft-com:office:word" xmlns:w="http://schemas.openxmlformats.org/wordprocessingml/2006/main" xmlns:w14="http://schemas.microsoft.com/office/word/2010/wordml" xmlns:w15="http://schemas.microsoft.com/office/word/2012/wordml" xmlns:w16se="http://schemas.microsoft.com/office/word/2015/wordml/symex" xmlns:wpg="http://schemas.microsoft.com/office/word/2010/wordprocessingGroup" xmlns:wpi="http://schemas.microsoft.com/office/word/2010/wordprocessingInk" xmlns:wne="http://schemas.microsoft.com/office/word/2006/wordml" xmlns:wps="http://schemas.microsoft.com/office/word/2010/wordprocessingShape" mc:Ignorable="w14 w15 w16se wp14">
+<w:hdr xmlns:wpc="http://schemas.microsoft.com/office/word/2010/wordprocessingCanvas" xmlns:cx="http://schemas.microsoft.com/office/drawing/2014/chartex" xmlns:cx1="http://schemas.microsoft.com/office/drawing/2015/9/8/chartex" xmlns:cx2="http://schemas.microsoft.com/office/drawing/2015/10/21/chartex" xmlns:cx3="http://schemas.microsoft.com/office/drawing/2016/5/9/chartex" xmlns:cx4="http://schemas.microsoft.com/office/drawing/2016/5/10/chartex" xmlns:cx5="http://schemas.microsoft.com/office/drawing/2016/5/11/chartex" xmlns:cx6="http://schemas.microsoft.com/office/drawing/2016/5/12/chartex" xmlns:cx7="http://schemas.microsoft.com/office/drawing/2016/5/13/chartex" xmlns:cx8="http://schemas.microsoft.com/office/drawing/2016/5/14/chartex" xmlns:mc="http://schemas.openxmlformats.org/markup-compatibility/2006" xmlns:aink="http://schemas.microsoft.com/office/drawing/2016/ink" xmlns:am3d="http://schemas.microsoft.com/office/drawing/2017/model3d" xmlns:o="urn:schemas-microsoft-com:office:office" xmlns:r="http://schemas.openxmlformats.org/officeDocument/2006/relationships" xmlns:m="http://schemas.openxmlformats.org/officeDocument/2006/math" xmlns:v="urn:schemas-microsoft-com:vml" xmlns:wp14="http://schemas.microsoft.com/office/word/2010/wordprocessingDrawing" xmlns:wp="http://schemas.openxmlformats.org/drawingml/2006/wordprocessingDrawing" xmlns:w10="urn:schemas-microsoft-com:office:word" xmlns:w="http://schemas.openxmlformats.org/wordprocessingml/2006/main" xmlns:w14="http://schemas.microsoft.com/office/word/2010/wordml" xmlns:w15="http://schemas.microsoft.com/office/word/2012/wordml" xmlns:w16cid="http://schemas.microsoft.com/office/word/2016/wordml/cid" xmlns:w16se="http://schemas.microsoft.com/office/word/2015/wordml/symex" xmlns:wpg="http://schemas.microsoft.com/office/word/2010/wordprocessingGroup" xmlns:wpi="http://schemas.microsoft.com/office/word/2010/wordprocessingInk" xmlns:wne="http://schemas.microsoft.com/office/word/2006/wordml" xmlns:wps="http://schemas.microsoft.com/office/word/2010/wordprocessingShape" mc:Ignorable="w14 w15 w16se w16cid wp14">
   <w:p>
     <w:pPr>
       <w:pStyle w:val="Header"/>
@@ -910,7 +975,7 @@
 </file>
 
 <file path=word/header2.xml><?xml version="1.0" encoding="utf-8"?>
-<w:hdr xmlns:wpc="http://schemas.microsoft.com/office/word/2010/wordprocessingCanvas" xmlns:cx="http://schemas.microsoft.com/office/drawing/2014/chartex" xmlns:cx1="http://schemas.microsoft.com/office/drawing/2015/9/8/chartex" xmlns:cx2="http://schemas.microsoft.com/office/drawing/2015/10/21/chartex" xmlns:mc="http://schemas.openxmlformats.org/markup-compatibility/2006" xmlns:o="urn:schemas-microsoft-com:office:office" xmlns:r="http://schemas.openxmlformats.org/officeDocument/2006/relationships" xmlns:m="http://schemas.openxmlformats.org/officeDocument/2006/math" xmlns:v="urn:schemas-microsoft-com:vml" xmlns:wp14="http://schemas.microsoft.com/office/word/2010/wordprocessingDrawing" xmlns:wp="http://schemas.openxmlformats.org/drawingml/2006/wordprocessingDrawing" xmlns:w10="urn:schemas-microsoft-com:office:word" xmlns:w="http://schemas.openxmlformats.org/wordprocessingml/2006/main" xmlns:w14="http://schemas.microsoft.com/office/word/2010/wordml" xmlns:w15="http://schemas.microsoft.com/office/word/2012/wordml" xmlns:w16se="http://schemas.microsoft.com/office/word/2015/wordml/symex" xmlns:wpg="http://schemas.microsoft.com/office/word/2010/wordprocessingGroup" xmlns:wpi="http://schemas.microsoft.com/office/word/2010/wordprocessingInk" xmlns:wne="http://schemas.microsoft.com/office/word/2006/wordml" xmlns:wps="http://schemas.microsoft.com/office/word/2010/wordprocessingShape" mc:Ignorable="w14 w15 w16se wp14">
+<w:hdr xmlns:wpc="http://schemas.microsoft.com/office/word/2010/wordprocessingCanvas" xmlns:cx="http://schemas.microsoft.com/office/drawing/2014/chartex" xmlns:cx1="http://schemas.microsoft.com/office/drawing/2015/9/8/chartex" xmlns:cx2="http://schemas.microsoft.com/office/drawing/2015/10/21/chartex" xmlns:cx3="http://schemas.microsoft.com/office/drawing/2016/5/9/chartex" xmlns:cx4="http://schemas.microsoft.com/office/drawing/2016/5/10/chartex" xmlns:cx5="http://schemas.microsoft.com/office/drawing/2016/5/11/chartex" xmlns:cx6="http://schemas.microsoft.com/office/drawing/2016/5/12/chartex" xmlns:cx7="http://schemas.microsoft.com/office/drawing/2016/5/13/chartex" xmlns:cx8="http://schemas.microsoft.com/office/drawing/2016/5/14/chartex" xmlns:mc="http://schemas.openxmlformats.org/markup-compatibility/2006" xmlns:aink="http://schemas.microsoft.com/office/drawing/2016/ink" xmlns:am3d="http://schemas.microsoft.com/office/drawing/2017/model3d" xmlns:o="urn:schemas-microsoft-com:office:office" xmlns:r="http://schemas.openxmlformats.org/officeDocument/2006/relationships" xmlns:m="http://schemas.openxmlformats.org/officeDocument/2006/math" xmlns:v="urn:schemas-microsoft-com:vml" xmlns:wp14="http://schemas.microsoft.com/office/word/2010/wordprocessingDrawing" xmlns:wp="http://schemas.openxmlformats.org/drawingml/2006/wordprocessingDrawing" xmlns:w10="urn:schemas-microsoft-com:office:word" xmlns:w="http://schemas.openxmlformats.org/wordprocessingml/2006/main" xmlns:w14="http://schemas.microsoft.com/office/word/2010/wordml" xmlns:w15="http://schemas.microsoft.com/office/word/2012/wordml" xmlns:w16cid="http://schemas.microsoft.com/office/word/2016/wordml/cid" xmlns:w16se="http://schemas.microsoft.com/office/word/2015/wordml/symex" xmlns:wpg="http://schemas.microsoft.com/office/word/2010/wordprocessingGroup" xmlns:wpi="http://schemas.microsoft.com/office/word/2010/wordprocessingInk" xmlns:wne="http://schemas.microsoft.com/office/word/2006/wordml" xmlns:wps="http://schemas.microsoft.com/office/word/2010/wordprocessingShape" mc:Ignorable="w14 w15 w16se w16cid wp14">
   <w:p>
     <w:pPr>
       <w:pStyle w:val="Header"/>
@@ -920,7 +985,7 @@
 </file>
 
 <file path=word/header3.xml><?xml version="1.0" encoding="utf-8"?>
-<w:hdr xmlns:wpc="http://schemas.microsoft.com/office/word/2010/wordprocessingCanvas" xmlns:cx="http://schemas.microsoft.com/office/drawing/2014/chartex" xmlns:cx1="http://schemas.microsoft.com/office/drawing/2015/9/8/chartex" xmlns:cx2="http://schemas.microsoft.com/office/drawing/2015/10/21/chartex" xmlns:mc="http://schemas.openxmlformats.org/markup-compatibility/2006" xmlns:o="urn:schemas-microsoft-com:office:office" xmlns:r="http://schemas.openxmlformats.org/officeDocument/2006/relationships" xmlns:m="http://schemas.openxmlformats.org/officeDocument/2006/math" xmlns:v="urn:schemas-microsoft-com:vml" xmlns:wp14="http://schemas.microsoft.com/office/word/2010/wordprocessingDrawing" xmlns:wp="http://schemas.openxmlformats.org/drawingml/2006/wordprocessingDrawing" xmlns:w10="urn:schemas-microsoft-com:office:word" xmlns:w="http://schemas.openxmlformats.org/wordprocessingml/2006/main" xmlns:w14="http://schemas.microsoft.com/office/word/2010/wordml" xmlns:w15="http://schemas.microsoft.com/office/word/2012/wordml" xmlns:w16se="http://schemas.microsoft.com/office/word/2015/wordml/symex" xmlns:wpg="http://schemas.microsoft.com/office/word/2010/wordprocessingGroup" xmlns:wpi="http://schemas.microsoft.com/office/word/2010/wordprocessingInk" xmlns:wne="http://schemas.microsoft.com/office/word/2006/wordml" xmlns:wps="http://schemas.microsoft.com/office/word/2010/wordprocessingShape" mc:Ignorable="w14 w15 w16se wp14">
+<w:hdr xmlns:wpc="http://schemas.microsoft.com/office/word/2010/wordprocessingCanvas" xmlns:cx="http://schemas.microsoft.com/office/drawing/2014/chartex" xmlns:cx1="http://schemas.microsoft.com/office/drawing/2015/9/8/chartex" xmlns:cx2="http://schemas.microsoft.com/office/drawing/2015/10/21/chartex" xmlns:cx3="http://schemas.microsoft.com/office/drawing/2016/5/9/chartex" xmlns:cx4="http://schemas.microsoft.com/office/drawing/2016/5/10/chartex" xmlns:cx5="http://schemas.microsoft.com/office/drawing/2016/5/11/chartex" xmlns:cx6="http://schemas.microsoft.com/office/drawing/2016/5/12/chartex" xmlns:cx7="http://schemas.microsoft.com/office/drawing/2016/5/13/chartex" xmlns:cx8="http://schemas.microsoft.com/office/drawing/2016/5/14/chartex" xmlns:mc="http://schemas.openxmlformats.org/markup-compatibility/2006" xmlns:aink="http://schemas.microsoft.com/office/drawing/2016/ink" xmlns:am3d="http://schemas.microsoft.com/office/drawing/2017/model3d" xmlns:o="urn:schemas-microsoft-com:office:office" xmlns:r="http://schemas.openxmlformats.org/officeDocument/2006/relationships" xmlns:m="http://schemas.openxmlformats.org/officeDocument/2006/math" xmlns:v="urn:schemas-microsoft-com:vml" xmlns:wp14="http://schemas.microsoft.com/office/word/2010/wordprocessingDrawing" xmlns:wp="http://schemas.openxmlformats.org/drawingml/2006/wordprocessingDrawing" xmlns:w10="urn:schemas-microsoft-com:office:word" xmlns:w="http://schemas.openxmlformats.org/wordprocessingml/2006/main" xmlns:w14="http://schemas.microsoft.com/office/word/2010/wordml" xmlns:w15="http://schemas.microsoft.com/office/word/2012/wordml" xmlns:w16cid="http://schemas.microsoft.com/office/word/2016/wordml/cid" xmlns:w16se="http://schemas.microsoft.com/office/word/2015/wordml/symex" xmlns:wpg="http://schemas.microsoft.com/office/word/2010/wordprocessingGroup" xmlns:wpi="http://schemas.microsoft.com/office/word/2010/wordprocessingInk" xmlns:wne="http://schemas.microsoft.com/office/word/2006/wordml" xmlns:wps="http://schemas.microsoft.com/office/word/2010/wordprocessingShape" mc:Ignorable="w14 w15 w16se w16cid wp14">
   <w:tbl>
     <w:tblPr>
       <w:tblStyle w:val="TableGrid"/>
@@ -1210,7 +1275,7 @@
                     <w:noProof/>
                   </w:rPr>
                   <w:drawing>
-                    <wp:inline distT="0" distB="0" distL="0" distR="0" wp14:anchorId="4662326B" wp14:editId="4035146E">
+                    <wp:inline distT="0" distB="0" distL="0" distR="0" wp14:anchorId="01E51B75" wp14:editId="4D5AFB65">
                       <wp:extent cx="3291840" cy="228600"/>
                       <wp:effectExtent l="0" t="0" r="3810" b="0"/>
                       <wp:docPr id="60" name="Picture 60" descr="cid:image002.png@01D0D137.E35A0B40"/>
@@ -1450,7 +1515,7 @@
 </file>
 
 <file path=word/numbering.xml><?xml version="1.0" encoding="utf-8"?>
-<w:numbering xmlns:wpc="http://schemas.microsoft.com/office/word/2010/wordprocessingCanvas" xmlns:cx="http://schemas.microsoft.com/office/drawing/2014/chartex" xmlns:cx1="http://schemas.microsoft.com/office/drawing/2015/9/8/chartex" xmlns:cx2="http://schemas.microsoft.com/office/drawing/2015/10/21/chartex" xmlns:mc="http://schemas.openxmlformats.org/markup-compatibility/2006" xmlns:o="urn:schemas-microsoft-com:office:office" xmlns:r="http://schemas.openxmlformats.org/officeDocument/2006/relationships" xmlns:m="http://schemas.openxmlformats.org/officeDocument/2006/math" xmlns:v="urn:schemas-microsoft-com:vml" xmlns:wp14="http://schemas.microsoft.com/office/word/2010/wordprocessingDrawing" xmlns:wp="http://schemas.openxmlformats.org/drawingml/2006/wordprocessingDrawing" xmlns:w10="urn:schemas-microsoft-com:office:word" xmlns:w="http://schemas.openxmlformats.org/wordprocessingml/2006/main" xmlns:w14="http://schemas.microsoft.com/office/word/2010/wordml" xmlns:w15="http://schemas.microsoft.com/office/word/2012/wordml" xmlns:w16se="http://schemas.microsoft.com/office/word/2015/wordml/symex" xmlns:wpg="http://schemas.microsoft.com/office/word/2010/wordprocessingGroup" xmlns:wpi="http://schemas.microsoft.com/office/word/2010/wordprocessingInk" xmlns:wne="http://schemas.microsoft.com/office/word/2006/wordml" xmlns:wps="http://schemas.microsoft.com/office/word/2010/wordprocessingShape" mc:Ignorable="w14 w15 w16se wp14">
+<w:numbering xmlns:wpc="http://schemas.microsoft.com/office/word/2010/wordprocessingCanvas" xmlns:cx="http://schemas.microsoft.com/office/drawing/2014/chartex" xmlns:cx1="http://schemas.microsoft.com/office/drawing/2015/9/8/chartex" xmlns:cx2="http://schemas.microsoft.com/office/drawing/2015/10/21/chartex" xmlns:cx3="http://schemas.microsoft.com/office/drawing/2016/5/9/chartex" xmlns:cx4="http://schemas.microsoft.com/office/drawing/2016/5/10/chartex" xmlns:cx5="http://schemas.microsoft.com/office/drawing/2016/5/11/chartex" xmlns:cx6="http://schemas.microsoft.com/office/drawing/2016/5/12/chartex" xmlns:cx7="http://schemas.microsoft.com/office/drawing/2016/5/13/chartex" xmlns:cx8="http://schemas.microsoft.com/office/drawing/2016/5/14/chartex" xmlns:mc="http://schemas.openxmlformats.org/markup-compatibility/2006" xmlns:aink="http://schemas.microsoft.com/office/drawing/2016/ink" xmlns:am3d="http://schemas.microsoft.com/office/drawing/2017/model3d" xmlns:o="urn:schemas-microsoft-com:office:office" xmlns:r="http://schemas.openxmlformats.org/officeDocument/2006/relationships" xmlns:m="http://schemas.openxmlformats.org/officeDocument/2006/math" xmlns:v="urn:schemas-microsoft-com:vml" xmlns:wp14="http://schemas.microsoft.com/office/word/2010/wordprocessingDrawing" xmlns:wp="http://schemas.openxmlformats.org/drawingml/2006/wordprocessingDrawing" xmlns:w10="urn:schemas-microsoft-com:office:word" xmlns:w="http://schemas.openxmlformats.org/wordprocessingml/2006/main" xmlns:w14="http://schemas.microsoft.com/office/word/2010/wordml" xmlns:w15="http://schemas.microsoft.com/office/word/2012/wordml" xmlns:w16cid="http://schemas.microsoft.com/office/word/2016/wordml/cid" xmlns:w16se="http://schemas.microsoft.com/office/word/2015/wordml/symex" xmlns:wpg="http://schemas.microsoft.com/office/word/2010/wordprocessingGroup" xmlns:wpi="http://schemas.microsoft.com/office/word/2010/wordprocessingInk" xmlns:wne="http://schemas.microsoft.com/office/word/2006/wordml" xmlns:wps="http://schemas.microsoft.com/office/word/2010/wordprocessingShape" mc:Ignorable="w14 w15 w16se w16cid wp14">
   <w:abstractNum w:abstractNumId="0" w15:restartNumberingAfterBreak="0">
     <w:nsid w:val="0030577F"/>
     <w:multiLevelType w:val="hybridMultilevel"/>
@@ -2966,7 +3031,7 @@
 </file>
 
 <file path=word/styles.xml><?xml version="1.0" encoding="utf-8"?>
-<w:styles xmlns:mc="http://schemas.openxmlformats.org/markup-compatibility/2006" xmlns:r="http://schemas.openxmlformats.org/officeDocument/2006/relationships" xmlns:w="http://schemas.openxmlformats.org/wordprocessingml/2006/main" xmlns:w14="http://schemas.microsoft.com/office/word/2010/wordml" xmlns:w15="http://schemas.microsoft.com/office/word/2012/wordml" xmlns:w16se="http://schemas.microsoft.com/office/word/2015/wordml/symex" mc:Ignorable="w14 w15 w16se">
+<w:styles xmlns:mc="http://schemas.openxmlformats.org/markup-compatibility/2006" xmlns:r="http://schemas.openxmlformats.org/officeDocument/2006/relationships" xmlns:w="http://schemas.openxmlformats.org/wordprocessingml/2006/main" xmlns:w14="http://schemas.microsoft.com/office/word/2010/wordml" xmlns:w15="http://schemas.microsoft.com/office/word/2012/wordml" xmlns:w16cid="http://schemas.microsoft.com/office/word/2016/wordml/cid" xmlns:w16se="http://schemas.microsoft.com/office/word/2015/wordml/symex" mc:Ignorable="w14 w15 w16se w16cid">
   <w:docDefaults>
     <w:rPrDefault>
       <w:rPr>
@@ -2982,7 +3047,7 @@
       </w:pPr>
     </w:pPrDefault>
   </w:docDefaults>
-  <w:latentStyles w:defLockedState="0" w:defUIPriority="99" w:defSemiHidden="0" w:defUnhideWhenUsed="0" w:defQFormat="0" w:count="372">
+  <w:latentStyles w:defLockedState="0" w:defUIPriority="99" w:defSemiHidden="0" w:defUnhideWhenUsed="0" w:defQFormat="0" w:count="375">
     <w:lsdException w:name="Normal" w:uiPriority="0" w:qFormat="1"/>
     <w:lsdException w:name="heading 1" w:uiPriority="9" w:qFormat="1"/>
     <w:lsdException w:name="heading 2" w:semiHidden="1" w:uiPriority="9" w:unhideWhenUsed="1" w:qFormat="1"/>
@@ -3088,7 +3153,6 @@
     <w:lsdException w:name="HTML Sample" w:semiHidden="1" w:unhideWhenUsed="1"/>
     <w:lsdException w:name="HTML Typewriter" w:semiHidden="1" w:unhideWhenUsed="1"/>
     <w:lsdException w:name="HTML Variable" w:semiHidden="1" w:unhideWhenUsed="1"/>
-    <w:lsdException w:name="Normal Table" w:semiHidden="1" w:unhideWhenUsed="1"/>
     <w:lsdException w:name="annotation subject" w:semiHidden="1" w:unhideWhenUsed="1"/>
     <w:lsdException w:name="No List" w:semiHidden="1" w:unhideWhenUsed="1"/>
     <w:lsdException w:name="Outline List 1" w:semiHidden="1" w:unhideWhenUsed="1"/>
@@ -3133,7 +3197,6 @@
     <w:lsdException w:name="Table Professional" w:semiHidden="1" w:unhideWhenUsed="1"/>
     <w:lsdException w:name="Table Subtle 1" w:semiHidden="1" w:unhideWhenUsed="1"/>
     <w:lsdException w:name="Table Subtle 2" w:semiHidden="1" w:unhideWhenUsed="1"/>
-    <w:lsdException w:name="Table Web 1" w:semiHidden="1" w:unhideWhenUsed="1"/>
     <w:lsdException w:name="Table Web 2" w:semiHidden="1" w:unhideWhenUsed="1"/>
     <w:lsdException w:name="Table Web 3" w:semiHidden="1" w:unhideWhenUsed="1"/>
     <w:lsdException w:name="Balloon Text" w:semiHidden="1" w:unhideWhenUsed="1"/>
@@ -3355,6 +3418,9 @@
     <w:lsdException w:name="List Table 6 Colorful Accent 6" w:uiPriority="51"/>
     <w:lsdException w:name="List Table 7 Colorful Accent 6" w:uiPriority="52"/>
     <w:lsdException w:name="Mention" w:semiHidden="1" w:unhideWhenUsed="1"/>
+    <w:lsdException w:name="Smart Hyperlink" w:semiHidden="1" w:unhideWhenUsed="1"/>
+    <w:lsdException w:name="Hashtag" w:semiHidden="1" w:unhideWhenUsed="1"/>
+    <w:lsdException w:name="Unresolved Mention" w:semiHidden="1" w:unhideWhenUsed="1"/>
   </w:latentStyles>
   <w:style w:type="paragraph" w:default="1" w:styleId="Normal">
     <w:name w:val="Normal"/>
@@ -4007,6 +4073,17 @@
       </w:tcPr>
     </w:tblStylePr>
   </w:style>
+  <w:style w:type="character" w:styleId="Hyperlink">
+    <w:name w:val="Hyperlink"/>
+    <w:basedOn w:val="DefaultParagraphFont"/>
+    <w:uiPriority w:val="99"/>
+    <w:unhideWhenUsed/>
+    <w:rsid w:val="00612120"/>
+    <w:rPr>
+      <w:color w:val="0563C1" w:themeColor="hyperlink"/>
+      <w:u w:val="single"/>
+    </w:rPr>
+  </w:style>
 </w:styles>
 </file>
 

</xml_diff>